<commit_message>
In v4l2test every c source file is updated with proper description for function definition,video_training.doc is updated by contents pages
</commit_message>
<xml_diff>
--- a/Video/Docs/video_training.docx
+++ b/Video/Docs/video_training.docx
@@ -12,13 +12,286 @@
           <w:szCs w:val="28"/>
         </w:rPr>
       </w:pPr>
-      <w:r>
+    </w:p>
+    <w:p>
+      <w:pPr>
+        <w:jc w:val="center"/>
         <w:rPr>
           <w:rFonts w:ascii="Times New Roman" w:hAnsi="Times New Roman" w:cs="Times New Roman"/>
           <w:b/>
           <w:sz w:val="28"/>
           <w:szCs w:val="28"/>
         </w:rPr>
+      </w:pPr>
+    </w:p>
+    <w:p>
+      <w:pPr>
+        <w:jc w:val="center"/>
+        <w:rPr>
+          <w:rFonts w:ascii="Times New Roman" w:hAnsi="Times New Roman" w:cs="Times New Roman"/>
+          <w:b/>
+          <w:sz w:val="28"/>
+          <w:szCs w:val="28"/>
+        </w:rPr>
+      </w:pPr>
+    </w:p>
+    <w:p>
+      <w:pPr>
+        <w:jc w:val="center"/>
+        <w:rPr>
+          <w:rFonts w:ascii="Times New Roman" w:hAnsi="Times New Roman" w:cs="Times New Roman"/>
+          <w:b/>
+          <w:sz w:val="28"/>
+          <w:szCs w:val="28"/>
+        </w:rPr>
+      </w:pPr>
+    </w:p>
+    <w:p>
+      <w:pPr>
+        <w:jc w:val="center"/>
+        <w:rPr>
+          <w:rFonts w:ascii="Times New Roman" w:hAnsi="Times New Roman" w:cs="Times New Roman"/>
+          <w:b/>
+          <w:sz w:val="28"/>
+          <w:szCs w:val="28"/>
+        </w:rPr>
+      </w:pPr>
+    </w:p>
+    <w:p>
+      <w:pPr>
+        <w:jc w:val="center"/>
+        <w:rPr>
+          <w:rFonts w:ascii="Times New Roman" w:hAnsi="Times New Roman" w:cs="Times New Roman"/>
+          <w:b/>
+          <w:sz w:val="28"/>
+          <w:szCs w:val="28"/>
+        </w:rPr>
+      </w:pPr>
+    </w:p>
+    <w:p>
+      <w:pPr>
+        <w:jc w:val="center"/>
+        <w:rPr>
+          <w:rFonts w:ascii="Times New Roman" w:hAnsi="Times New Roman" w:cs="Times New Roman"/>
+          <w:b/>
+          <w:sz w:val="96"/>
+          <w:szCs w:val="96"/>
+        </w:rPr>
+      </w:pPr>
+    </w:p>
+    <w:p>
+      <w:pPr>
+        <w:jc w:val="center"/>
+        <w:rPr>
+          <w:rFonts w:ascii="Times New Roman" w:hAnsi="Times New Roman" w:cs="Times New Roman"/>
+          <w:b/>
+          <w:color w:val="0070C0"/>
+          <w:sz w:val="96"/>
+          <w:szCs w:val="96"/>
+        </w:rPr>
+      </w:pPr>
+      <w:r>
+        <w:rPr>
+          <w:rFonts w:ascii="Times New Roman" w:hAnsi="Times New Roman" w:cs="Times New Roman"/>
+          <w:b/>
+          <w:color w:val="0070C0"/>
+          <w:sz w:val="96"/>
+          <w:szCs w:val="96"/>
+        </w:rPr>
+        <w:t>V4L2</w:t>
+      </w:r>
+    </w:p>
+    <w:p>
+      <w:pPr>
+        <w:jc w:val="center"/>
+        <w:rPr>
+          <w:rFonts w:ascii="Times New Roman" w:hAnsi="Times New Roman" w:cs="Times New Roman"/>
+          <w:b/>
+          <w:color w:val="0070C0"/>
+          <w:sz w:val="96"/>
+          <w:szCs w:val="96"/>
+        </w:rPr>
+      </w:pPr>
+      <w:r>
+        <w:rPr>
+          <w:rFonts w:ascii="Times New Roman" w:hAnsi="Times New Roman" w:cs="Times New Roman"/>
+          <w:b/>
+          <w:color w:val="0070C0"/>
+          <w:sz w:val="96"/>
+          <w:szCs w:val="96"/>
+        </w:rPr>
+        <w:t xml:space="preserve">   </w:t>
+      </w:r>
+      <w:r>
+        <w:rPr>
+          <w:rFonts w:ascii="Times New Roman" w:hAnsi="Times New Roman" w:cs="Times New Roman"/>
+          <w:b/>
+          <w:color w:val="0070C0"/>
+          <w:sz w:val="36"/>
+          <w:szCs w:val="36"/>
+        </w:rPr>
+        <w:t>B</w:t>
+      </w:r>
+      <w:r>
+        <w:rPr>
+          <w:rFonts w:ascii="Times New Roman" w:hAnsi="Times New Roman" w:cs="Times New Roman"/>
+          <w:b/>
+          <w:color w:val="0070C0"/>
+          <w:sz w:val="36"/>
+          <w:szCs w:val="36"/>
+        </w:rPr>
+        <w:t>y</w:t>
+      </w:r>
+      <w:r>
+        <w:rPr>
+          <w:rFonts w:ascii="Times New Roman" w:hAnsi="Times New Roman" w:cs="Times New Roman"/>
+          <w:b/>
+          <w:color w:val="0070C0"/>
+          <w:sz w:val="96"/>
+          <w:szCs w:val="96"/>
+        </w:rPr>
+        <w:t xml:space="preserve"> </w:t>
+      </w:r>
+    </w:p>
+    <w:p>
+      <w:pPr>
+        <w:ind w:left="2880" w:firstLine="720"/>
+        <w:jc w:val="center"/>
+        <w:rPr>
+          <w:rFonts w:ascii="Times New Roman" w:hAnsi="Times New Roman" w:cs="Times New Roman"/>
+          <w:b/>
+          <w:color w:val="0070C0"/>
+          <w:sz w:val="96"/>
+          <w:szCs w:val="96"/>
+        </w:rPr>
+      </w:pPr>
+      <w:r>
+        <w:rPr>
+          <w:rFonts w:ascii="Times New Roman" w:hAnsi="Times New Roman" w:cs="Times New Roman"/>
+          <w:b/>
+          <w:color w:val="0070C0"/>
+          <w:sz w:val="28"/>
+          <w:szCs w:val="28"/>
+        </w:rPr>
+        <w:t>KATTHI SHASHIKALA</w:t>
+      </w:r>
+    </w:p>
+    <w:p>
+      <w:pPr>
+        <w:jc w:val="center"/>
+        <w:rPr>
+          <w:rFonts w:ascii="Times New Roman" w:hAnsi="Times New Roman" w:cs="Times New Roman"/>
+          <w:b/>
+          <w:sz w:val="28"/>
+          <w:szCs w:val="28"/>
+        </w:rPr>
+      </w:pPr>
+    </w:p>
+    <w:p>
+      <w:pPr>
+        <w:jc w:val="center"/>
+        <w:rPr>
+          <w:rFonts w:ascii="Times New Roman" w:hAnsi="Times New Roman" w:cs="Times New Roman"/>
+          <w:b/>
+          <w:sz w:val="28"/>
+          <w:szCs w:val="28"/>
+        </w:rPr>
+      </w:pPr>
+    </w:p>
+    <w:p>
+      <w:pPr>
+        <w:jc w:val="center"/>
+        <w:rPr>
+          <w:rFonts w:ascii="Times New Roman" w:hAnsi="Times New Roman" w:cs="Times New Roman"/>
+          <w:b/>
+          <w:sz w:val="28"/>
+          <w:szCs w:val="28"/>
+        </w:rPr>
+      </w:pPr>
+    </w:p>
+    <w:p>
+      <w:pPr>
+        <w:jc w:val="center"/>
+        <w:rPr>
+          <w:rFonts w:ascii="Times New Roman" w:hAnsi="Times New Roman" w:cs="Times New Roman"/>
+          <w:b/>
+          <w:sz w:val="28"/>
+          <w:szCs w:val="28"/>
+        </w:rPr>
+      </w:pPr>
+    </w:p>
+    <w:p>
+      <w:pPr>
+        <w:jc w:val="center"/>
+        <w:rPr>
+          <w:rFonts w:ascii="Times New Roman" w:hAnsi="Times New Roman" w:cs="Times New Roman"/>
+          <w:b/>
+          <w:sz w:val="28"/>
+          <w:szCs w:val="28"/>
+        </w:rPr>
+      </w:pPr>
+    </w:p>
+    <w:p>
+      <w:pPr>
+        <w:jc w:val="center"/>
+        <w:rPr>
+          <w:rFonts w:ascii="Times New Roman" w:hAnsi="Times New Roman" w:cs="Times New Roman"/>
+          <w:b/>
+          <w:sz w:val="28"/>
+          <w:szCs w:val="28"/>
+        </w:rPr>
+      </w:pPr>
+    </w:p>
+    <w:p>
+      <w:pPr>
+        <w:jc w:val="center"/>
+        <w:rPr>
+          <w:rFonts w:ascii="Times New Roman" w:hAnsi="Times New Roman" w:cs="Times New Roman"/>
+          <w:b/>
+          <w:sz w:val="28"/>
+          <w:szCs w:val="28"/>
+        </w:rPr>
+      </w:pPr>
+    </w:p>
+    <w:p>
+      <w:pPr>
+        <w:jc w:val="center"/>
+        <w:rPr>
+          <w:rFonts w:ascii="Times New Roman" w:hAnsi="Times New Roman" w:cs="Times New Roman"/>
+          <w:b/>
+          <w:sz w:val="28"/>
+          <w:szCs w:val="28"/>
+        </w:rPr>
+      </w:pPr>
+    </w:p>
+    <w:p>
+      <w:pPr>
+        <w:rPr>
+          <w:rFonts w:ascii="Times New Roman" w:hAnsi="Times New Roman" w:cs="Times New Roman"/>
+          <w:b/>
+          <w:sz w:val="28"/>
+          <w:szCs w:val="28"/>
+        </w:rPr>
+      </w:pPr>
+    </w:p>
+    <w:p>
+      <w:pPr>
+        <w:jc w:val="center"/>
+        <w:rPr>
+          <w:rFonts w:ascii="Times New Roman" w:hAnsi="Times New Roman" w:cs="Times New Roman"/>
+          <w:b/>
+          <w:sz w:val="28"/>
+          <w:szCs w:val="28"/>
+        </w:rPr>
+      </w:pPr>
+      <w:r>
+        <w:rPr>
+          <w:rFonts w:ascii="Times New Roman" w:hAnsi="Times New Roman" w:cs="Times New Roman"/>
+          <w:b/>
+          <w:sz w:val="28"/>
+          <w:szCs w:val="28"/>
+        </w:rPr>
+        <w:lastRenderedPageBreak/>
         <w:t>C</w:t>
       </w:r>
       <w:r>
@@ -6967,139 +7240,7 @@
             <w:u w:val="none"/>
             <w:shd w:val="clear" w:color="auto" w:fill="FFFFFF"/>
           </w:rPr>
-          <w:t>http://ge</w:t>
-        </w:r>
-        <w:r>
-          <w:rPr>
-            <w:rStyle w:val="Hyperlink"/>
-            <w:rFonts w:ascii="Times New Roman" w:hAnsi="Times New Roman" w:cs="Times New Roman"/>
-            <w:sz w:val="24"/>
-            <w:szCs w:val="24"/>
-            <w:u w:val="none"/>
-            <w:shd w:val="clear" w:color="auto" w:fill="FFFFFF"/>
-          </w:rPr>
-          <w:t>n</w:t>
-        </w:r>
-        <w:r>
-          <w:rPr>
-            <w:rStyle w:val="Hyperlink"/>
-            <w:rFonts w:ascii="Times New Roman" w:hAnsi="Times New Roman" w:cs="Times New Roman"/>
-            <w:sz w:val="24"/>
-            <w:szCs w:val="24"/>
-            <w:u w:val="none"/>
-            <w:shd w:val="clear" w:color="auto" w:fill="FFFFFF"/>
-          </w:rPr>
-          <w:t>tlelog</w:t>
-        </w:r>
-        <w:r>
-          <w:rPr>
-            <w:rStyle w:val="Hyperlink"/>
-            <w:rFonts w:ascii="Times New Roman" w:hAnsi="Times New Roman" w:cs="Times New Roman"/>
-            <w:sz w:val="24"/>
-            <w:szCs w:val="24"/>
-            <w:u w:val="none"/>
-            <w:shd w:val="clear" w:color="auto" w:fill="FFFFFF"/>
-          </w:rPr>
-          <w:t>i</w:t>
-        </w:r>
-        <w:r>
-          <w:rPr>
-            <w:rStyle w:val="Hyperlink"/>
-            <w:rFonts w:ascii="Times New Roman" w:hAnsi="Times New Roman" w:cs="Times New Roman"/>
-            <w:sz w:val="24"/>
-            <w:szCs w:val="24"/>
-            <w:u w:val="none"/>
-            <w:shd w:val="clear" w:color="auto" w:fill="FFFFFF"/>
-          </w:rPr>
-          <w:t>c.blo</w:t>
-        </w:r>
-        <w:r>
-          <w:rPr>
-            <w:rStyle w:val="Hyperlink"/>
-            <w:rFonts w:ascii="Times New Roman" w:hAnsi="Times New Roman" w:cs="Times New Roman"/>
-            <w:sz w:val="24"/>
-            <w:szCs w:val="24"/>
-            <w:u w:val="none"/>
-            <w:shd w:val="clear" w:color="auto" w:fill="FFFFFF"/>
-          </w:rPr>
-          <w:t>g</w:t>
-        </w:r>
-        <w:r>
-          <w:rPr>
-            <w:rStyle w:val="Hyperlink"/>
-            <w:rFonts w:ascii="Times New Roman" w:hAnsi="Times New Roman" w:cs="Times New Roman"/>
-            <w:sz w:val="24"/>
-            <w:szCs w:val="24"/>
-            <w:u w:val="none"/>
-            <w:shd w:val="clear" w:color="auto" w:fill="FFFFFF"/>
-          </w:rPr>
-          <w:t>spot.com/201</w:t>
-        </w:r>
-        <w:r>
-          <w:rPr>
-            <w:rStyle w:val="Hyperlink"/>
-            <w:rFonts w:ascii="Times New Roman" w:hAnsi="Times New Roman" w:cs="Times New Roman"/>
-            <w:sz w:val="24"/>
-            <w:szCs w:val="24"/>
-            <w:u w:val="none"/>
-            <w:shd w:val="clear" w:color="auto" w:fill="FFFFFF"/>
-          </w:rPr>
-          <w:t>1</w:t>
-        </w:r>
-        <w:r>
-          <w:rPr>
-            <w:rStyle w:val="Hyperlink"/>
-            <w:rFonts w:ascii="Times New Roman" w:hAnsi="Times New Roman" w:cs="Times New Roman"/>
-            <w:sz w:val="24"/>
-            <w:szCs w:val="24"/>
-            <w:u w:val="none"/>
-            <w:shd w:val="clear" w:color="auto" w:fill="FFFFFF"/>
-          </w:rPr>
-          <w:t>/11/explo</w:t>
-        </w:r>
-        <w:r>
-          <w:rPr>
-            <w:rStyle w:val="Hyperlink"/>
-            <w:rFonts w:ascii="Times New Roman" w:hAnsi="Times New Roman" w:cs="Times New Roman"/>
-            <w:sz w:val="24"/>
-            <w:szCs w:val="24"/>
-            <w:u w:val="none"/>
-            <w:shd w:val="clear" w:color="auto" w:fill="FFFFFF"/>
-          </w:rPr>
-          <w:t>r</w:t>
-        </w:r>
-        <w:r>
-          <w:rPr>
-            <w:rStyle w:val="Hyperlink"/>
-            <w:rFonts w:ascii="Times New Roman" w:hAnsi="Times New Roman" w:cs="Times New Roman"/>
-            <w:sz w:val="24"/>
-            <w:szCs w:val="24"/>
-            <w:u w:val="none"/>
-            <w:shd w:val="clear" w:color="auto" w:fill="FFFFFF"/>
-          </w:rPr>
-          <w:t>ing-h264-part-2-h264-bitstream.h</w:t>
-        </w:r>
-        <w:r>
-          <w:rPr>
-            <w:rStyle w:val="Hyperlink"/>
-            <w:rFonts w:ascii="Times New Roman" w:hAnsi="Times New Roman" w:cs="Times New Roman"/>
-            <w:sz w:val="24"/>
-            <w:szCs w:val="24"/>
-            <w:u w:val="none"/>
-            <w:shd w:val="clear" w:color="auto" w:fill="FFFFFF"/>
-          </w:rPr>
-          <w:t>t</w:t>
-        </w:r>
-        <w:r>
-          <w:rPr>
-            <w:rStyle w:val="Hyperlink"/>
-            <w:rFonts w:ascii="Times New Roman" w:hAnsi="Times New Roman" w:cs="Times New Roman"/>
-            <w:sz w:val="24"/>
-            <w:szCs w:val="24"/>
-            <w:u w:val="none"/>
-            <w:shd w:val="clear" w:color="auto" w:fill="FFFFFF"/>
-          </w:rPr>
-          <w:t>ml</w:t>
+          <w:t>http://gentlelogic.blogspot.com/2011/11/exploring-h264-part-2-h264-bitstream.html</w:t>
         </w:r>
       </w:hyperlink>
     </w:p>
@@ -29530,7 +29671,7 @@
         </w:rPr>
         <w:t xml:space="preserve">Link: </w:t>
       </w:r>
-      <w:hyperlink r:id="rId118" w:history="1">
+      <w:hyperlink r:id="rId118" w:anchor="L942" w:history="1">
         <w:r>
           <w:rPr>
             <w:rStyle w:val="Hyperlink"/>

</xml_diff>